<commit_message>
slide va tai lieu huong dan su dung
</commit_message>
<xml_diff>
--- a/Thu Muc Bao Cao/Tài Liệu Hướng Dẫn Sử Dụng.docx
+++ b/Thu Muc Bao Cao/Tài Liệu Hướng Dẫn Sử Dụng.docx
@@ -787,7 +787,7 @@
           <w:lang w:val="en-US"/>
         </w:rPr>
         <w:pict>
-          <v:shape id="_x0000_i1029" type="#_x0000_t75" style="width:319.5pt;height:249.75pt">
+          <v:shape id="_x0000_i1027" type="#_x0000_t75" style="width:319.5pt;height:249.75pt">
             <v:imagedata r:id="rId17" o:title="Untitled"/>
           </v:shape>
         </w:pict>
@@ -955,7 +955,13 @@
         <w:rPr>
           <w:lang w:val="en-US"/>
         </w:rPr>
-        <w:t>Mở chương trình</w:t>
+        <w:t>Vào thư mục cài đặt, m</w:t>
+      </w:r>
+      <w:r>
+        <w:rPr>
+          <w:lang w:val="en-US"/>
+        </w:rPr>
+        <w:t>ở chương trình</w:t>
       </w:r>
     </w:p>
     <w:p>
@@ -969,11 +975,12 @@
       </w:pPr>
       <w:r>
         <w:rPr>
-          <w:lang w:val="en-US"/>
+          <w:noProof/>
         </w:rPr>
         <w:pict>
-          <v:shape id="_x0000_i1033" type="#_x0000_t75" style="width:450.75pt;height:270.75pt">
+          <v:shape id="_x0000_s1040" type="#_x0000_t75" style="position:absolute;margin-left:-31.5pt;margin-top:17.55pt;width:513.4pt;height:221.25pt;z-index:-251642880;mso-position-horizontal-relative:text;mso-position-vertical-relative:text" wrapcoords="-36 0 -36 21517 21600 21517 21600 0 -36 0">
             <v:imagedata r:id="rId19" o:title="Untitled"/>
+            <w10:wrap type="tight"/>
           </v:shape>
         </w:pict>
       </w:r>
@@ -1013,29 +1020,29 @@
           <w:lang w:val="en-US"/>
         </w:rPr>
       </w:pPr>
+    </w:p>
+    <w:p>
+      <w:pPr>
+        <w:tabs>
+          <w:tab w:val="center" w:pos="635"/>
+        </w:tabs>
+        <w:rPr>
+          <w:lang w:val="en-US"/>
+        </w:rPr>
+      </w:pPr>
+      <w:bookmarkStart w:id="0" w:name="_GoBack"/>
+      <w:bookmarkEnd w:id="0"/>
       <w:r>
         <w:rPr>
           <w:lang w:val="en-US"/>
         </w:rPr>
         <w:lastRenderedPageBreak/>
         <w:pict>
-          <v:shape id="_x0000_i1034" type="#_x0000_t75" style="width:450.75pt;height:253.5pt">
+          <v:shape id="_x0000_i1034" type="#_x0000_t75" style="width:450.75pt;height:267pt">
             <v:imagedata r:id="rId20" o:title="Untitled"/>
           </v:shape>
         </w:pict>
       </w:r>
-      <w:bookmarkStart w:id="0" w:name="_GoBack"/>
-      <w:bookmarkEnd w:id="0"/>
-    </w:p>
-    <w:p>
-      <w:pPr>
-        <w:tabs>
-          <w:tab w:val="center" w:pos="635"/>
-        </w:tabs>
-        <w:rPr>
-          <w:lang w:val="en-US"/>
-        </w:rPr>
-      </w:pPr>
     </w:p>
     <w:sectPr>
       <w:pgSz w:w="11906" w:h="16838"/>

</xml_diff>